<commit_message>
Update resume and transcript
</commit_message>
<xml_diff>
--- a/Resume_2022_january.docx
+++ b/Resume_2022_january.docx
@@ -320,7 +320,17 @@
           <w:sz w:val="21"/>
           <w:szCs w:val="21"/>
         </w:rPr>
-        <w:t>.84</w:t>
+        <w:t>.8</w:t>
+      </w:r>
+      <w:r>
+        <w:rPr>
+          <w:rFonts w:ascii="Roboto" w:hAnsi="Roboto" w:cs="Times New Roman"/>
+          <w:bCs/>
+          <w:color w:val="000000" w:themeColor="text1"/>
+          <w:sz w:val="21"/>
+          <w:szCs w:val="21"/>
+        </w:rPr>
+        <w:t>6</w:t>
       </w:r>
       <w:r>
         <w:rPr>
@@ -2503,6 +2513,16 @@
           <w:szCs w:val="21"/>
         </w:rPr>
         <w:t>Javascript, Java</w:t>
+      </w:r>
+      <w:r>
+        <w:rPr>
+          <w:rFonts w:ascii="Roboto" w:hAnsi="Roboto" w:cs="Times New Roman"/>
+          <w:bCs/>
+          <w:color w:val="000000" w:themeColor="text1"/>
+          <w:sz w:val="21"/>
+          <w:szCs w:val="21"/>
+        </w:rPr>
+        <w:t>, C/C++</w:t>
       </w:r>
     </w:p>
     <w:p>

</xml_diff>